<commit_message>
Sim: Fix docs for LOC ONLY and VOR modes
</commit_message>
<xml_diff>
--- a/Docs/Autoflight_System.docx
+++ b/Docs/Autoflight_System.docx
@@ -20,7 +20,27 @@
           <w:sz w:val="32"/>
           <w:szCs w:val="32"/>
         </w:rPr>
-        <w:t xml:space="preserve">McDonnell Douglas MD-11 Autoflight </w:t>
+        <w:t xml:space="preserve">McDonnell Douglas MD-11 </w:t>
+      </w:r>
+      <w:proofErr w:type="spellStart"/>
+      <w:r>
+        <w:rPr>
+          <w:rFonts w:asciiTheme="majorHAnsi" w:hAnsiTheme="majorHAnsi" w:cstheme="majorHAnsi"/>
+          <w:color w:val="2F5496" w:themeColor="accent1" w:themeShade="BF"/>
+          <w:sz w:val="32"/>
+          <w:szCs w:val="32"/>
+        </w:rPr>
+        <w:t>Autoflight</w:t>
+      </w:r>
+      <w:proofErr w:type="spellEnd"/>
+      <w:r>
+        <w:rPr>
+          <w:rFonts w:asciiTheme="majorHAnsi" w:hAnsiTheme="majorHAnsi" w:cstheme="majorHAnsi"/>
+          <w:color w:val="2F5496" w:themeColor="accent1" w:themeShade="BF"/>
+          <w:sz w:val="32"/>
+          <w:szCs w:val="32"/>
+        </w:rPr>
+        <w:t xml:space="preserve"> </w:t>
       </w:r>
       <w:bookmarkEnd w:id="0"/>
       <w:r>
@@ -1495,7 +1515,15 @@
     </w:p>
     <w:p>
       <w:r>
-        <w:t>The MD-11 has a 3-axis Autoflight system, consisting of 2 independent Autopilots (APs). Each system has a coupled Auto Thrust System (ATS).</w:t>
+        <w:t xml:space="preserve">The MD-11 has a 3-axis </w:t>
+      </w:r>
+      <w:proofErr w:type="spellStart"/>
+      <w:r>
+        <w:t>Autoflight</w:t>
+      </w:r>
+      <w:proofErr w:type="spellEnd"/>
+      <w:r>
+        <w:t xml:space="preserve"> system, consisting of 2 independent Autopilots (APs). Each system has a coupled Auto Thrust System (ATS).</w:t>
       </w:r>
       <w:r>
         <w:t xml:space="preserve"> The system is capable of automatically flying the aircraft from shortly after liftoff, to touchdown and rollout.</w:t>
@@ -2785,8 +2813,13 @@
         <w:pStyle w:val="Heading1"/>
       </w:pPr>
       <w:bookmarkStart w:id="5" w:name="_Toc152070562"/>
-      <w:r>
-        <w:t>Autoflight Modes</w:t>
+      <w:proofErr w:type="spellStart"/>
+      <w:r>
+        <w:t>Autoflight</w:t>
+      </w:r>
+      <w:proofErr w:type="spellEnd"/>
+      <w:r>
+        <w:t xml:space="preserve"> Modes</w:t>
       </w:r>
       <w:bookmarkEnd w:id="5"/>
     </w:p>
@@ -3009,7 +3042,25 @@
         </w:numPr>
       </w:pPr>
       <w:r>
-        <w:t xml:space="preserve">LOC (white or green): VOR or ILS localizer is being </w:t>
+        <w:t>VOR1/VOR2 (white): VOR localizer is being captured and tracked</w:t>
+      </w:r>
+    </w:p>
+    <w:p>
+      <w:pPr>
+        <w:pStyle w:val="ListParagraph"/>
+        <w:numPr>
+          <w:ilvl w:val="0"/>
+          <w:numId w:val="1"/>
+        </w:numPr>
+      </w:pPr>
+      <w:r>
+        <w:t>LOC</w:t>
+      </w:r>
+      <w:r>
+        <w:t>/LOC ONLY</w:t>
+      </w:r>
+      <w:r>
+        <w:t xml:space="preserve"> (white or green): ILS localizer is being </w:t>
       </w:r>
       <w:r>
         <w:t xml:space="preserve">captured and </w:t>
@@ -3641,13 +3692,19 @@
         </w:numPr>
       </w:pPr>
       <w:r>
-        <w:t xml:space="preserve">LOC ONLY (White): LOC </w:t>
-      </w:r>
-      <w:r>
-        <w:t>O</w:t>
-      </w:r>
-      <w:r>
-        <w:t>nly mode is armed</w:t>
+        <w:t xml:space="preserve">LOC </w:t>
+      </w:r>
+      <w:r>
+        <w:t>ARMED</w:t>
+      </w:r>
+      <w:r>
+        <w:t xml:space="preserve"> (White): LOC </w:t>
+      </w:r>
+      <w:r>
+        <w:t>ONLY</w:t>
+      </w:r>
+      <w:r>
+        <w:t xml:space="preserve"> mode is armed</w:t>
       </w:r>
     </w:p>
     <w:p>
@@ -3659,7 +3716,19 @@
         </w:numPr>
       </w:pPr>
       <w:r>
-        <w:t>VOR ARMED (White): VOR mode is armed</w:t>
+        <w:t>VOR ARMED (White): VOR</w:t>
+      </w:r>
+      <w:r>
+        <w:t>1</w:t>
+      </w:r>
+      <w:r>
+        <w:t xml:space="preserve"> or </w:t>
+      </w:r>
+      <w:r>
+        <w:t>VOR2</w:t>
+      </w:r>
+      <w:r>
+        <w:t xml:space="preserve"> mode is armed</w:t>
       </w:r>
     </w:p>
     <w:p>
@@ -3720,7 +3789,15 @@
         <w:t>location of most of the contro</w:t>
       </w:r>
       <w:r>
-        <w:t>ls for the Autoflight system. It is located on the glareshield.</w:t>
+        <w:t xml:space="preserve">ls for the </w:t>
+      </w:r>
+      <w:proofErr w:type="spellStart"/>
+      <w:r>
+        <w:t>Autoflight</w:t>
+      </w:r>
+      <w:proofErr w:type="spellEnd"/>
+      <w:r>
+        <w:t xml:space="preserve"> system. It is located on the glareshield.</w:t>
       </w:r>
       <w:r>
         <w:t xml:space="preserve"> </w:t>

</xml_diff>

<commit_message>
Docs: Add VOR and LOC ONLY to autoflight procedures
</commit_message>
<xml_diff>
--- a/Docs/Autoflight_System.docx
+++ b/Docs/Autoflight_System.docx
@@ -187,7 +187,7 @@
           <w:r>
             <w:fldChar w:fldCharType="separate"/>
           </w:r>
-          <w:hyperlink w:anchor="_Toc152070559" w:history="1">
+          <w:hyperlink w:anchor="_Toc152074117" w:history="1">
             <w:r>
               <w:rPr>
                 <w:rStyle w:val="Hyperlink"/>
@@ -214,7 +214,7 @@
                 <w:noProof/>
                 <w:webHidden/>
               </w:rPr>
-              <w:instrText xml:space="preserve"> PAGEREF _Toc152070559 \h </w:instrText>
+              <w:instrText xml:space="preserve"> PAGEREF _Toc152074117 \h </w:instrText>
             </w:r>
             <w:r>
               <w:rPr>
@@ -256,7 +256,7 @@
               <w:noProof/>
             </w:rPr>
           </w:pPr>
-          <w:hyperlink w:anchor="_Toc152070560" w:history="1">
+          <w:hyperlink w:anchor="_Toc152074118" w:history="1">
             <w:r>
               <w:rPr>
                 <w:rStyle w:val="Hyperlink"/>
@@ -283,7 +283,7 @@
                 <w:noProof/>
                 <w:webHidden/>
               </w:rPr>
-              <w:instrText xml:space="preserve"> PAGEREF _Toc152070560 \h </w:instrText>
+              <w:instrText xml:space="preserve"> PAGEREF _Toc152074118 \h </w:instrText>
             </w:r>
             <w:r>
               <w:rPr>
@@ -325,7 +325,7 @@
               <w:noProof/>
             </w:rPr>
           </w:pPr>
-          <w:hyperlink w:anchor="_Toc152070561" w:history="1">
+          <w:hyperlink w:anchor="_Toc152074119" w:history="1">
             <w:r>
               <w:rPr>
                 <w:rStyle w:val="Hyperlink"/>
@@ -352,7 +352,7 @@
                 <w:noProof/>
                 <w:webHidden/>
               </w:rPr>
-              <w:instrText xml:space="preserve"> PAGEREF _Toc152070561 \h </w:instrText>
+              <w:instrText xml:space="preserve"> PAGEREF _Toc152074119 \h </w:instrText>
             </w:r>
             <w:r>
               <w:rPr>
@@ -394,7 +394,7 @@
               <w:noProof/>
             </w:rPr>
           </w:pPr>
-          <w:hyperlink w:anchor="_Toc152070562" w:history="1">
+          <w:hyperlink w:anchor="_Toc152074120" w:history="1">
             <w:r>
               <w:rPr>
                 <w:rStyle w:val="Hyperlink"/>
@@ -421,7 +421,7 @@
                 <w:noProof/>
                 <w:webHidden/>
               </w:rPr>
-              <w:instrText xml:space="preserve"> PAGEREF _Toc152070562 \h </w:instrText>
+              <w:instrText xml:space="preserve"> PAGEREF _Toc152074120 \h </w:instrText>
             </w:r>
             <w:r>
               <w:rPr>
@@ -463,7 +463,7 @@
               <w:noProof/>
             </w:rPr>
           </w:pPr>
-          <w:hyperlink w:anchor="_Toc152070563" w:history="1">
+          <w:hyperlink w:anchor="_Toc152074121" w:history="1">
             <w:r>
               <w:rPr>
                 <w:rStyle w:val="Hyperlink"/>
@@ -490,7 +490,7 @@
                 <w:noProof/>
                 <w:webHidden/>
               </w:rPr>
-              <w:instrText xml:space="preserve"> PAGEREF _Toc152070563 \h </w:instrText>
+              <w:instrText xml:space="preserve"> PAGEREF _Toc152074121 \h </w:instrText>
             </w:r>
             <w:r>
               <w:rPr>
@@ -532,7 +532,7 @@
               <w:noProof/>
             </w:rPr>
           </w:pPr>
-          <w:hyperlink w:anchor="_Toc152070564" w:history="1">
+          <w:hyperlink w:anchor="_Toc152074122" w:history="1">
             <w:r>
               <w:rPr>
                 <w:rStyle w:val="Hyperlink"/>
@@ -559,7 +559,7 @@
                 <w:noProof/>
                 <w:webHidden/>
               </w:rPr>
-              <w:instrText xml:space="preserve"> PAGEREF _Toc152070564 \h </w:instrText>
+              <w:instrText xml:space="preserve"> PAGEREF _Toc152074122 \h </w:instrText>
             </w:r>
             <w:r>
               <w:rPr>
@@ -601,7 +601,7 @@
               <w:noProof/>
             </w:rPr>
           </w:pPr>
-          <w:hyperlink w:anchor="_Toc152070565" w:history="1">
+          <w:hyperlink w:anchor="_Toc152074123" w:history="1">
             <w:r>
               <w:rPr>
                 <w:rStyle w:val="Hyperlink"/>
@@ -628,7 +628,7 @@
                 <w:noProof/>
                 <w:webHidden/>
               </w:rPr>
-              <w:instrText xml:space="preserve"> PAGEREF _Toc152070565 \h </w:instrText>
+              <w:instrText xml:space="preserve"> PAGEREF _Toc152074123 \h </w:instrText>
             </w:r>
             <w:r>
               <w:rPr>
@@ -670,7 +670,7 @@
               <w:noProof/>
             </w:rPr>
           </w:pPr>
-          <w:hyperlink w:anchor="_Toc152070566" w:history="1">
+          <w:hyperlink w:anchor="_Toc152074124" w:history="1">
             <w:r>
               <w:rPr>
                 <w:rStyle w:val="Hyperlink"/>
@@ -697,7 +697,7 @@
                 <w:noProof/>
                 <w:webHidden/>
               </w:rPr>
-              <w:instrText xml:space="preserve"> PAGEREF _Toc152070566 \h </w:instrText>
+              <w:instrText xml:space="preserve"> PAGEREF _Toc152074124 \h </w:instrText>
             </w:r>
             <w:r>
               <w:rPr>
@@ -739,7 +739,7 @@
               <w:noProof/>
             </w:rPr>
           </w:pPr>
-          <w:hyperlink w:anchor="_Toc152070567" w:history="1">
+          <w:hyperlink w:anchor="_Toc152074125" w:history="1">
             <w:r>
               <w:rPr>
                 <w:rStyle w:val="Hyperlink"/>
@@ -766,7 +766,7 @@
                 <w:noProof/>
                 <w:webHidden/>
               </w:rPr>
-              <w:instrText xml:space="preserve"> PAGEREF _Toc152070567 \h </w:instrText>
+              <w:instrText xml:space="preserve"> PAGEREF _Toc152074125 \h </w:instrText>
             </w:r>
             <w:r>
               <w:rPr>
@@ -808,7 +808,7 @@
               <w:noProof/>
             </w:rPr>
           </w:pPr>
-          <w:hyperlink w:anchor="_Toc152070568" w:history="1">
+          <w:hyperlink w:anchor="_Toc152074126" w:history="1">
             <w:r>
               <w:rPr>
                 <w:rStyle w:val="Hyperlink"/>
@@ -835,7 +835,7 @@
                 <w:noProof/>
                 <w:webHidden/>
               </w:rPr>
-              <w:instrText xml:space="preserve"> PAGEREF _Toc152070568 \h </w:instrText>
+              <w:instrText xml:space="preserve"> PAGEREF _Toc152074126 \h </w:instrText>
             </w:r>
             <w:r>
               <w:rPr>
@@ -877,7 +877,7 @@
               <w:noProof/>
             </w:rPr>
           </w:pPr>
-          <w:hyperlink w:anchor="_Toc152070569" w:history="1">
+          <w:hyperlink w:anchor="_Toc152074127" w:history="1">
             <w:r>
               <w:rPr>
                 <w:rStyle w:val="Hyperlink"/>
@@ -904,7 +904,7 @@
                 <w:noProof/>
                 <w:webHidden/>
               </w:rPr>
-              <w:instrText xml:space="preserve"> PAGEREF _Toc152070569 \h </w:instrText>
+              <w:instrText xml:space="preserve"> PAGEREF _Toc152074127 \h </w:instrText>
             </w:r>
             <w:r>
               <w:rPr>
@@ -946,7 +946,7 @@
               <w:noProof/>
             </w:rPr>
           </w:pPr>
-          <w:hyperlink w:anchor="_Toc152070570" w:history="1">
+          <w:hyperlink w:anchor="_Toc152074128" w:history="1">
             <w:r>
               <w:rPr>
                 <w:rStyle w:val="Hyperlink"/>
@@ -973,7 +973,7 @@
                 <w:noProof/>
                 <w:webHidden/>
               </w:rPr>
-              <w:instrText xml:space="preserve"> PAGEREF _Toc152070570 \h </w:instrText>
+              <w:instrText xml:space="preserve"> PAGEREF _Toc152074128 \h </w:instrText>
             </w:r>
             <w:r>
               <w:rPr>
@@ -1015,7 +1015,7 @@
               <w:noProof/>
             </w:rPr>
           </w:pPr>
-          <w:hyperlink w:anchor="_Toc152070571" w:history="1">
+          <w:hyperlink w:anchor="_Toc152074129" w:history="1">
             <w:r>
               <w:rPr>
                 <w:rStyle w:val="Hyperlink"/>
@@ -1042,7 +1042,7 @@
                 <w:noProof/>
                 <w:webHidden/>
               </w:rPr>
-              <w:instrText xml:space="preserve"> PAGEREF _Toc152070571 \h </w:instrText>
+              <w:instrText xml:space="preserve"> PAGEREF _Toc152074129 \h </w:instrText>
             </w:r>
             <w:r>
               <w:rPr>
@@ -1084,7 +1084,7 @@
               <w:noProof/>
             </w:rPr>
           </w:pPr>
-          <w:hyperlink w:anchor="_Toc152070572" w:history="1">
+          <w:hyperlink w:anchor="_Toc152074130" w:history="1">
             <w:r>
               <w:rPr>
                 <w:rStyle w:val="Hyperlink"/>
@@ -1111,7 +1111,7 @@
                 <w:noProof/>
                 <w:webHidden/>
               </w:rPr>
-              <w:instrText xml:space="preserve"> PAGEREF _Toc152070572 \h </w:instrText>
+              <w:instrText xml:space="preserve"> PAGEREF _Toc152074130 \h </w:instrText>
             </w:r>
             <w:r>
               <w:rPr>
@@ -1153,7 +1153,7 @@
               <w:noProof/>
             </w:rPr>
           </w:pPr>
-          <w:hyperlink w:anchor="_Toc152070573" w:history="1">
+          <w:hyperlink w:anchor="_Toc152074131" w:history="1">
             <w:r>
               <w:rPr>
                 <w:rStyle w:val="Hyperlink"/>
@@ -1180,7 +1180,7 @@
                 <w:noProof/>
                 <w:webHidden/>
               </w:rPr>
-              <w:instrText xml:space="preserve"> PAGEREF _Toc152070573 \h </w:instrText>
+              <w:instrText xml:space="preserve"> PAGEREF _Toc152074131 \h </w:instrText>
             </w:r>
             <w:r>
               <w:rPr>
@@ -1222,7 +1222,7 @@
               <w:noProof/>
             </w:rPr>
           </w:pPr>
-          <w:hyperlink w:anchor="_Toc152070574" w:history="1">
+          <w:hyperlink w:anchor="_Toc152074132" w:history="1">
             <w:r>
               <w:rPr>
                 <w:rStyle w:val="Hyperlink"/>
@@ -1249,7 +1249,7 @@
                 <w:noProof/>
                 <w:webHidden/>
               </w:rPr>
-              <w:instrText xml:space="preserve"> PAGEREF _Toc152070574 \h </w:instrText>
+              <w:instrText xml:space="preserve"> PAGEREF _Toc152074132 \h </w:instrText>
             </w:r>
             <w:r>
               <w:rPr>
@@ -1291,7 +1291,7 @@
               <w:noProof/>
             </w:rPr>
           </w:pPr>
-          <w:hyperlink w:anchor="_Toc152070575" w:history="1">
+          <w:hyperlink w:anchor="_Toc152074133" w:history="1">
             <w:r>
               <w:rPr>
                 <w:rStyle w:val="Hyperlink"/>
@@ -1318,7 +1318,7 @@
                 <w:noProof/>
                 <w:webHidden/>
               </w:rPr>
-              <w:instrText xml:space="preserve"> PAGEREF _Toc152070575 \h </w:instrText>
+              <w:instrText xml:space="preserve"> PAGEREF _Toc152074133 \h </w:instrText>
             </w:r>
             <w:r>
               <w:rPr>
@@ -1360,7 +1360,7 @@
               <w:noProof/>
             </w:rPr>
           </w:pPr>
-          <w:hyperlink w:anchor="_Toc152070576" w:history="1">
+          <w:hyperlink w:anchor="_Toc152074134" w:history="1">
             <w:r>
               <w:rPr>
                 <w:rStyle w:val="Hyperlink"/>
@@ -1387,7 +1387,7 @@
                 <w:noProof/>
                 <w:webHidden/>
               </w:rPr>
-              <w:instrText xml:space="preserve"> PAGEREF _Toc152070576 \h </w:instrText>
+              <w:instrText xml:space="preserve"> PAGEREF _Toc152074134 \h </w:instrText>
             </w:r>
             <w:r>
               <w:rPr>
@@ -1429,7 +1429,7 @@
               <w:noProof/>
             </w:rPr>
           </w:pPr>
-          <w:hyperlink w:anchor="_Toc152070577" w:history="1">
+          <w:hyperlink w:anchor="_Toc152074135" w:history="1">
             <w:r>
               <w:rPr>
                 <w:rStyle w:val="Hyperlink"/>
@@ -1456,7 +1456,145 @@
                 <w:noProof/>
                 <w:webHidden/>
               </w:rPr>
-              <w:instrText xml:space="preserve"> PAGEREF _Toc152070577 \h </w:instrText>
+              <w:instrText xml:space="preserve"> PAGEREF _Toc152074135 \h </w:instrText>
+            </w:r>
+            <w:r>
+              <w:rPr>
+                <w:noProof/>
+                <w:webHidden/>
+              </w:rPr>
+            </w:r>
+            <w:r>
+              <w:rPr>
+                <w:noProof/>
+                <w:webHidden/>
+              </w:rPr>
+              <w:fldChar w:fldCharType="separate"/>
+            </w:r>
+            <w:r>
+              <w:rPr>
+                <w:noProof/>
+                <w:webHidden/>
+              </w:rPr>
+              <w:t>9</w:t>
+            </w:r>
+            <w:r>
+              <w:rPr>
+                <w:noProof/>
+                <w:webHidden/>
+              </w:rPr>
+              <w:fldChar w:fldCharType="end"/>
+            </w:r>
+          </w:hyperlink>
+        </w:p>
+        <w:p>
+          <w:pPr>
+            <w:pStyle w:val="TOC2"/>
+            <w:tabs>
+              <w:tab w:val="right" w:leader="dot" w:pos="9350"/>
+            </w:tabs>
+            <w:rPr>
+              <w:rFonts w:eastAsiaTheme="minorEastAsia"/>
+              <w:noProof/>
+            </w:rPr>
+          </w:pPr>
+          <w:hyperlink w:anchor="_Toc152074136" w:history="1">
+            <w:r>
+              <w:rPr>
+                <w:rStyle w:val="Hyperlink"/>
+                <w:noProof/>
+              </w:rPr>
+              <w:t>Tracking an ILS Localizer</w:t>
+            </w:r>
+            <w:r>
+              <w:rPr>
+                <w:noProof/>
+                <w:webHidden/>
+              </w:rPr>
+              <w:tab/>
+            </w:r>
+            <w:r>
+              <w:rPr>
+                <w:noProof/>
+                <w:webHidden/>
+              </w:rPr>
+              <w:fldChar w:fldCharType="begin"/>
+            </w:r>
+            <w:r>
+              <w:rPr>
+                <w:noProof/>
+                <w:webHidden/>
+              </w:rPr>
+              <w:instrText xml:space="preserve"> PAGEREF _Toc152074136 \h </w:instrText>
+            </w:r>
+            <w:r>
+              <w:rPr>
+                <w:noProof/>
+                <w:webHidden/>
+              </w:rPr>
+            </w:r>
+            <w:r>
+              <w:rPr>
+                <w:noProof/>
+                <w:webHidden/>
+              </w:rPr>
+              <w:fldChar w:fldCharType="separate"/>
+            </w:r>
+            <w:r>
+              <w:rPr>
+                <w:noProof/>
+                <w:webHidden/>
+              </w:rPr>
+              <w:t>9</w:t>
+            </w:r>
+            <w:r>
+              <w:rPr>
+                <w:noProof/>
+                <w:webHidden/>
+              </w:rPr>
+              <w:fldChar w:fldCharType="end"/>
+            </w:r>
+          </w:hyperlink>
+        </w:p>
+        <w:p>
+          <w:pPr>
+            <w:pStyle w:val="TOC2"/>
+            <w:tabs>
+              <w:tab w:val="right" w:leader="dot" w:pos="9350"/>
+            </w:tabs>
+            <w:rPr>
+              <w:rFonts w:eastAsiaTheme="minorEastAsia"/>
+              <w:noProof/>
+            </w:rPr>
+          </w:pPr>
+          <w:hyperlink w:anchor="_Toc152074137" w:history="1">
+            <w:r>
+              <w:rPr>
+                <w:rStyle w:val="Hyperlink"/>
+                <w:noProof/>
+              </w:rPr>
+              <w:t>Tracking a VOR Radial</w:t>
+            </w:r>
+            <w:r>
+              <w:rPr>
+                <w:noProof/>
+                <w:webHidden/>
+              </w:rPr>
+              <w:tab/>
+            </w:r>
+            <w:r>
+              <w:rPr>
+                <w:noProof/>
+                <w:webHidden/>
+              </w:rPr>
+              <w:fldChar w:fldCharType="begin"/>
+            </w:r>
+            <w:r>
+              <w:rPr>
+                <w:noProof/>
+                <w:webHidden/>
+              </w:rPr>
+              <w:instrText xml:space="preserve"> PAGEREF _Toc152074137 \h </w:instrText>
             </w:r>
             <w:r>
               <w:rPr>
@@ -1500,13 +1638,11 @@
       </w:sdtContent>
     </w:sdt>
     <w:p/>
-    <w:p/>
-    <w:p/>
     <w:p>
       <w:pPr>
         <w:pStyle w:val="Heading1"/>
       </w:pPr>
-      <w:bookmarkStart w:id="2" w:name="_Toc152070559"/>
+      <w:bookmarkStart w:id="2" w:name="_Toc152074117"/>
       <w:r>
         <w:lastRenderedPageBreak/>
         <w:t>Introduction</w:t>
@@ -1585,7 +1721,7 @@
       <w:pPr>
         <w:pStyle w:val="Heading1"/>
       </w:pPr>
-      <w:bookmarkStart w:id="3" w:name="_Toc152070560"/>
+      <w:bookmarkStart w:id="3" w:name="_Toc152074118"/>
       <w:r>
         <w:t>Flight Mode Annunciator</w:t>
       </w:r>
@@ -2566,7 +2702,7 @@
       <w:pPr>
         <w:pStyle w:val="Heading2"/>
       </w:pPr>
-      <w:bookmarkStart w:id="4" w:name="_Toc152070561"/>
+      <w:bookmarkStart w:id="4" w:name="_Toc152074119"/>
       <w:r>
         <w:t>Status Box</w:t>
       </w:r>
@@ -2812,7 +2948,7 @@
       <w:pPr>
         <w:pStyle w:val="Heading1"/>
       </w:pPr>
-      <w:bookmarkStart w:id="5" w:name="_Toc152070562"/>
+      <w:bookmarkStart w:id="5" w:name="_Toc152074120"/>
       <w:proofErr w:type="spellStart"/>
       <w:r>
         <w:t>Autoflight</w:t>
@@ -2827,7 +2963,7 @@
       <w:pPr>
         <w:pStyle w:val="Heading2"/>
       </w:pPr>
-      <w:bookmarkStart w:id="6" w:name="_Toc152070563"/>
+      <w:bookmarkStart w:id="6" w:name="_Toc152074121"/>
       <w:r>
         <w:t>Speed Mode</w:t>
       </w:r>
@@ -2943,7 +3079,7 @@
       <w:pPr>
         <w:pStyle w:val="Heading2"/>
       </w:pPr>
-      <w:bookmarkStart w:id="7" w:name="_Toc152070564"/>
+      <w:bookmarkStart w:id="7" w:name="_Toc152074122"/>
       <w:r>
         <w:t>Lateral Modes</w:t>
       </w:r>
@@ -3119,7 +3255,7 @@
       <w:pPr>
         <w:pStyle w:val="Heading2"/>
       </w:pPr>
-      <w:bookmarkStart w:id="8" w:name="_Toc152070565"/>
+      <w:bookmarkStart w:id="8" w:name="_Toc152074123"/>
       <w:r>
         <w:t>Vertical Modes</w:t>
       </w:r>
@@ -3506,7 +3642,7 @@
       <w:pPr>
         <w:pStyle w:val="Heading2"/>
       </w:pPr>
-      <w:bookmarkStart w:id="9" w:name="_Toc152070566"/>
+      <w:bookmarkStart w:id="9" w:name="_Toc152074124"/>
       <w:r>
         <w:t>Land Modes</w:t>
       </w:r>
@@ -3627,7 +3763,7 @@
       <w:pPr>
         <w:pStyle w:val="Heading2"/>
       </w:pPr>
-      <w:bookmarkStart w:id="10" w:name="_Toc152070567"/>
+      <w:bookmarkStart w:id="10" w:name="_Toc152074125"/>
       <w:r>
         <w:lastRenderedPageBreak/>
         <w:t>Armed Modes</w:t>
@@ -3765,7 +3901,7 @@
       <w:pPr>
         <w:pStyle w:val="Heading1"/>
       </w:pPr>
-      <w:bookmarkStart w:id="11" w:name="_Toc152070568"/>
+      <w:bookmarkStart w:id="11" w:name="_Toc152074126"/>
       <w:r>
         <w:t>Controls</w:t>
       </w:r>
@@ -3775,7 +3911,7 @@
       <w:pPr>
         <w:pStyle w:val="Heading2"/>
       </w:pPr>
-      <w:bookmarkStart w:id="12" w:name="_Toc152070569"/>
+      <w:bookmarkStart w:id="12" w:name="_Toc152074127"/>
       <w:r>
         <w:t>Flight Control Panel</w:t>
       </w:r>
@@ -7019,7 +7155,7 @@
       <w:pPr>
         <w:pStyle w:val="Heading2"/>
       </w:pPr>
-      <w:bookmarkStart w:id="13" w:name="_Toc152070570"/>
+      <w:bookmarkStart w:id="13" w:name="_Toc152074128"/>
       <w:r>
         <w:rPr>
           <w:noProof/>
@@ -8231,7 +8367,7 @@
       <w:pPr>
         <w:pStyle w:val="Heading1"/>
       </w:pPr>
-      <w:bookmarkStart w:id="14" w:name="_Toc152070571"/>
+      <w:bookmarkStart w:id="14" w:name="_Toc152074129"/>
       <w:r>
         <w:t>Procedures</w:t>
       </w:r>
@@ -8241,7 +8377,7 @@
       <w:pPr>
         <w:pStyle w:val="Heading2"/>
       </w:pPr>
-      <w:bookmarkStart w:id="15" w:name="_Toc152070572"/>
+      <w:bookmarkStart w:id="15" w:name="_Toc152074130"/>
       <w:r>
         <w:t>Takeoff and Climb</w:t>
       </w:r>
@@ -8641,7 +8777,7 @@
       <w:pPr>
         <w:pStyle w:val="Heading2"/>
       </w:pPr>
-      <w:bookmarkStart w:id="16" w:name="_Toc152070573"/>
+      <w:bookmarkStart w:id="16" w:name="_Toc152074131"/>
       <w:r>
         <w:t>Engaging the AP</w:t>
       </w:r>
@@ -8680,7 +8816,7 @@
       <w:pPr>
         <w:pStyle w:val="Heading2"/>
       </w:pPr>
-      <w:bookmarkStart w:id="17" w:name="_Toc152070574"/>
+      <w:bookmarkStart w:id="17" w:name="_Toc152074132"/>
       <w:r>
         <w:lastRenderedPageBreak/>
         <w:t>Disengaging the AP or ATS</w:t>
@@ -8734,7 +8870,7 @@
       <w:pPr>
         <w:pStyle w:val="Heading2"/>
       </w:pPr>
-      <w:bookmarkStart w:id="18" w:name="_Toc152070575"/>
+      <w:bookmarkStart w:id="18" w:name="_Toc152074133"/>
       <w:r>
         <w:t>Setting a New Speed or Heading</w:t>
       </w:r>
@@ -8769,7 +8905,7 @@
       <w:pPr>
         <w:pStyle w:val="Heading2"/>
       </w:pPr>
-      <w:bookmarkStart w:id="19" w:name="_Toc152070576"/>
+      <w:bookmarkStart w:id="19" w:name="_Toc152074134"/>
       <w:r>
         <w:t>Climbing or Descending to a New Altitude</w:t>
       </w:r>
@@ -8828,7 +8964,7 @@
       <w:pPr>
         <w:pStyle w:val="Heading2"/>
       </w:pPr>
-      <w:bookmarkStart w:id="20" w:name="_Toc152070577"/>
+      <w:bookmarkStart w:id="20" w:name="_Toc152074135"/>
       <w:r>
         <w:t>Performing an ILS Approach</w:t>
       </w:r>
@@ -8846,7 +8982,25 @@
         </w:numPr>
       </w:pPr>
       <w:r>
-        <w:t>Set frequency and course into ILS radio using MCDU.</w:t>
+        <w:t xml:space="preserve">Set frequency and course into </w:t>
+      </w:r>
+      <w:r>
+        <w:t xml:space="preserve">the </w:t>
+      </w:r>
+      <w:r>
+        <w:t xml:space="preserve">ILS radio using </w:t>
+      </w:r>
+      <w:r>
+        <w:t xml:space="preserve">the </w:t>
+      </w:r>
+      <w:r>
+        <w:t>MCDU</w:t>
+      </w:r>
+      <w:r>
+        <w:t xml:space="preserve"> NAV RAD page</w:t>
+      </w:r>
+      <w:r>
+        <w:t>.</w:t>
       </w:r>
     </w:p>
     <w:p>
@@ -8870,10 +9024,7 @@
         </w:numPr>
       </w:pPr>
       <w:r>
-        <w:t xml:space="preserve">When LOC engages, ensure LAND ARMED is </w:t>
-      </w:r>
-      <w:r>
-        <w:t>displayed in the vertical mode of the FMA.</w:t>
+        <w:t>Ensure LAND ARMED is displayed in the lateral mode of the FMA.</w:t>
       </w:r>
     </w:p>
     <w:p>
@@ -8885,13 +9036,10 @@
         </w:numPr>
       </w:pPr>
       <w:r>
-        <w:t xml:space="preserve">When G/S engages, ensure the missed approach altitude is </w:t>
-      </w:r>
-      <w:r>
-        <w:t>set</w:t>
-      </w:r>
-      <w:r>
-        <w:t xml:space="preserve"> in FCP.</w:t>
+        <w:t xml:space="preserve">When LOC engages, ensure LAND ARMED is </w:t>
+      </w:r>
+      <w:r>
+        <w:t>displayed in the vertical mode of the FMA.</w:t>
       </w:r>
     </w:p>
     <w:p>
@@ -8903,7 +9051,13 @@
         </w:numPr>
       </w:pPr>
       <w:r>
-        <w:t>If performing an Autoland, ensure DUAL LAND is annunciated roughly 10 seconds after passing 1500ft radio altitude.</w:t>
+        <w:t xml:space="preserve">When G/S engages, ensure the missed approach altitude is </w:t>
+      </w:r>
+      <w:r>
+        <w:t>set</w:t>
+      </w:r>
+      <w:r>
+        <w:t xml:space="preserve"> in FCP.</w:t>
       </w:r>
     </w:p>
     <w:p>
@@ -8915,6 +9069,18 @@
         </w:numPr>
       </w:pPr>
       <w:r>
+        <w:t>If performing an Autoland, ensure DUAL LAND is annunciated roughly 10 seconds after passing 1500ft radio altitude.</w:t>
+      </w:r>
+    </w:p>
+    <w:p>
+      <w:pPr>
+        <w:pStyle w:val="ListParagraph"/>
+        <w:numPr>
+          <w:ilvl w:val="0"/>
+          <w:numId w:val="7"/>
+        </w:numPr>
+      </w:pPr>
+      <w:r>
         <w:t xml:space="preserve">Monitor AP </w:t>
       </w:r>
       <w:r>
@@ -8930,6 +9096,131 @@
         <w:t>over if system disconnects due to loss of ILS signal or malfunction.</w:t>
       </w:r>
     </w:p>
+    <w:p/>
+    <w:p>
+      <w:pPr>
+        <w:pStyle w:val="Heading2"/>
+      </w:pPr>
+      <w:bookmarkStart w:id="21" w:name="_Toc152074136"/>
+      <w:r>
+        <w:t>Tracking an ILS Localizer</w:t>
+      </w:r>
+      <w:bookmarkEnd w:id="21"/>
+    </w:p>
+    <w:p>
+      <w:pPr>
+        <w:pStyle w:val="ListParagraph"/>
+        <w:numPr>
+          <w:ilvl w:val="0"/>
+          <w:numId w:val="10"/>
+        </w:numPr>
+      </w:pPr>
+      <w:r>
+        <w:t>Set frequency and course into the ILS radio using the MCDU NAV RAD page.</w:t>
+      </w:r>
+    </w:p>
+    <w:p>
+      <w:pPr>
+        <w:pStyle w:val="ListParagraph"/>
+        <w:numPr>
+          <w:ilvl w:val="0"/>
+          <w:numId w:val="10"/>
+        </w:numPr>
+      </w:pPr>
+      <w:r>
+        <w:t>When on an intercept course (30 degrees or less recommended),</w:t>
+      </w:r>
+      <w:r>
+        <w:t xml:space="preserve"> select *LOC ONLY option in the MCDU NAV RAD page.</w:t>
+      </w:r>
+    </w:p>
+    <w:p>
+      <w:pPr>
+        <w:pStyle w:val="ListParagraph"/>
+        <w:numPr>
+          <w:ilvl w:val="0"/>
+          <w:numId w:val="10"/>
+        </w:numPr>
+      </w:pPr>
+      <w:r>
+        <w:t>Ensure LOC ARMED is displayed in the lateral mode of the FMA.</w:t>
+      </w:r>
+    </w:p>
+    <w:p/>
+    <w:p>
+      <w:pPr>
+        <w:pStyle w:val="Heading2"/>
+      </w:pPr>
+      <w:bookmarkStart w:id="22" w:name="_Toc152074137"/>
+      <w:r>
+        <w:t xml:space="preserve">Tracking </w:t>
+      </w:r>
+      <w:r>
+        <w:t>a VOR Radial</w:t>
+      </w:r>
+      <w:bookmarkEnd w:id="22"/>
+    </w:p>
+    <w:p>
+      <w:pPr>
+        <w:pStyle w:val="ListParagraph"/>
+        <w:numPr>
+          <w:ilvl w:val="0"/>
+          <w:numId w:val="11"/>
+        </w:numPr>
+      </w:pPr>
+      <w:r>
+        <w:t xml:space="preserve">Set frequency and course into </w:t>
+      </w:r>
+      <w:r>
+        <w:t xml:space="preserve">either VOR </w:t>
+      </w:r>
+      <w:r>
+        <w:t>radio using the MCDU NAV RAD page.</w:t>
+      </w:r>
+    </w:p>
+    <w:p>
+      <w:pPr>
+        <w:pStyle w:val="ListParagraph"/>
+        <w:numPr>
+          <w:ilvl w:val="0"/>
+          <w:numId w:val="11"/>
+        </w:numPr>
+      </w:pPr>
+      <w:r>
+        <w:t>When on an intercept course (30 degrees or less recommended), select *</w:t>
+      </w:r>
+      <w:r>
+        <w:t>VOR</w:t>
+      </w:r>
+      <w:r>
+        <w:t xml:space="preserve"> </w:t>
+      </w:r>
+      <w:r>
+        <w:t>ARM</w:t>
+      </w:r>
+      <w:r>
+        <w:t xml:space="preserve"> option in the MCDU NAV RAD page.</w:t>
+      </w:r>
+    </w:p>
+    <w:p>
+      <w:pPr>
+        <w:pStyle w:val="ListParagraph"/>
+        <w:numPr>
+          <w:ilvl w:val="0"/>
+          <w:numId w:val="11"/>
+        </w:numPr>
+      </w:pPr>
+      <w:r>
+        <w:t xml:space="preserve">Ensure </w:t>
+      </w:r>
+      <w:r>
+        <w:t>VOR</w:t>
+      </w:r>
+      <w:r>
+        <w:t xml:space="preserve"> ARMED is displayed in the lateral mode of the FMA.</w:t>
+      </w:r>
+    </w:p>
+    <w:p/>
     <w:sectPr>
       <w:footerReference w:type="default" r:id="rId18"/>
       <w:pgSz w:w="12240" w:h="15840"/>
@@ -9017,6 +9308,95 @@
 <file path=word/numbering.xml><?xml version="1.0" encoding="utf-8"?>
 <w:numbering xmlns:wpc="http://schemas.microsoft.com/office/word/2010/wordprocessingCanvas" xmlns:cx="http://schemas.microsoft.com/office/drawing/2014/chartex" xmlns:cx1="http://schemas.microsoft.com/office/drawing/2015/9/8/chartex" xmlns:cx2="http://schemas.microsoft.com/office/drawing/2015/10/21/chartex" xmlns:cx3="http://schemas.microsoft.com/office/drawing/2016/5/9/chartex" xmlns:cx4="http://schemas.microsoft.com/office/drawing/2016/5/10/chartex" xmlns:cx5="http://schemas.microsoft.com/office/drawing/2016/5/11/chartex" xmlns:cx6="http://schemas.microsoft.com/office/drawing/2016/5/12/chartex" xmlns:cx7="http://schemas.microsoft.com/office/drawing/2016/5/13/chartex" xmlns:cx8="http://schemas.microsoft.com/office/drawing/2016/5/14/chartex" xmlns:mc="http://schemas.openxmlformats.org/markup-compatibility/2006" xmlns:aink="http://schemas.microsoft.com/office/drawing/2016/ink" xmlns:am3d="http://schemas.microsoft.com/office/drawing/2017/model3d" xmlns:o="urn:schemas-microsoft-com:office:office" xmlns:oel="http://schemas.microsoft.com/office/2019/extlst" xmlns:r="http://schemas.openxmlformats.org/officeDocument/2006/relationships" xmlns:m="http://schemas.openxmlformats.org/officeDocument/2006/math" xmlns:v="urn:schemas-microsoft-com:vml" xmlns:wp14="http://schemas.microsoft.com/office/word/2010/wordprocessingDrawing" xmlns:wp="http://schemas.openxmlformats.org/drawingml/2006/wordprocessingDrawing" xmlns:w10="urn:schemas-microsoft-com:office:word" xmlns:w="http://schemas.openxmlformats.org/wordprocessingml/2006/main" xmlns:w14="http://schemas.microsoft.com/office/word/2010/wordml" xmlns:w15="http://schemas.microsoft.com/office/word/2012/wordml" xmlns:w16cex="http://schemas.microsoft.com/office/word/2018/wordml/cex" xmlns:w16cid="http://schemas.microsoft.com/office/word/2016/wordml/cid" xmlns:w16="http://schemas.microsoft.com/office/word/2018/wordml" xmlns:w16sdtdh="http://schemas.microsoft.com/office/word/2020/wordml/sdtdatahash" xmlns:w16se="http://schemas.microsoft.com/office/word/2015/wordml/symex" xmlns:wpg="http://schemas.microsoft.com/office/word/2010/wordprocessingGroup" xmlns:wpi="http://schemas.microsoft.com/office/word/2010/wordprocessingInk" xmlns:wne="http://schemas.microsoft.com/office/word/2006/wordml" xmlns:wps="http://schemas.microsoft.com/office/word/2010/wordprocessingShape" mc:Ignorable="w14 w15 w16se w16cid w16 w16cex w16sdtdh wp14">
   <w:abstractNum w:abstractNumId="0" w15:restartNumberingAfterBreak="0">
+    <w:nsid w:val="08CB0D86"/>
+    <w:multiLevelType w:val="hybridMultilevel"/>
+    <w:tmpl w:val="B2CA95AE"/>
+    <w:lvl w:ilvl="0" w:tplc="FFFFFFFF">
+      <w:start w:val="1"/>
+      <w:numFmt w:val="decimal"/>
+      <w:lvlText w:val="%1)"/>
+      <w:lvlJc w:val="left"/>
+      <w:pPr>
+        <w:ind w:left="720" w:hanging="360"/>
+      </w:pPr>
+      <w:rPr>
+        <w:rFonts w:hint="default"/>
+      </w:rPr>
+    </w:lvl>
+    <w:lvl w:ilvl="1" w:tplc="FFFFFFFF" w:tentative="1">
+      <w:start w:val="1"/>
+      <w:numFmt w:val="lowerLetter"/>
+      <w:lvlText w:val="%2."/>
+      <w:lvlJc w:val="left"/>
+      <w:pPr>
+        <w:ind w:left="1440" w:hanging="360"/>
+      </w:pPr>
+    </w:lvl>
+    <w:lvl w:ilvl="2" w:tplc="FFFFFFFF" w:tentative="1">
+      <w:start w:val="1"/>
+      <w:numFmt w:val="lowerRoman"/>
+      <w:lvlText w:val="%3."/>
+      <w:lvlJc w:val="right"/>
+      <w:pPr>
+        <w:ind w:left="2160" w:hanging="180"/>
+      </w:pPr>
+    </w:lvl>
+    <w:lvl w:ilvl="3" w:tplc="FFFFFFFF" w:tentative="1">
+      <w:start w:val="1"/>
+      <w:numFmt w:val="decimal"/>
+      <w:lvlText w:val="%4."/>
+      <w:lvlJc w:val="left"/>
+      <w:pPr>
+        <w:ind w:left="2880" w:hanging="360"/>
+      </w:pPr>
+    </w:lvl>
+    <w:lvl w:ilvl="4" w:tplc="FFFFFFFF" w:tentative="1">
+      <w:start w:val="1"/>
+      <w:numFmt w:val="lowerLetter"/>
+      <w:lvlText w:val="%5."/>
+      <w:lvlJc w:val="left"/>
+      <w:pPr>
+        <w:ind w:left="3600" w:hanging="360"/>
+      </w:pPr>
+    </w:lvl>
+    <w:lvl w:ilvl="5" w:tplc="FFFFFFFF" w:tentative="1">
+      <w:start w:val="1"/>
+      <w:numFmt w:val="lowerRoman"/>
+      <w:lvlText w:val="%6."/>
+      <w:lvlJc w:val="right"/>
+      <w:pPr>
+        <w:ind w:left="4320" w:hanging="180"/>
+      </w:pPr>
+    </w:lvl>
+    <w:lvl w:ilvl="6" w:tplc="FFFFFFFF" w:tentative="1">
+      <w:start w:val="1"/>
+      <w:numFmt w:val="decimal"/>
+      <w:lvlText w:val="%7."/>
+      <w:lvlJc w:val="left"/>
+      <w:pPr>
+        <w:ind w:left="5040" w:hanging="360"/>
+      </w:pPr>
+    </w:lvl>
+    <w:lvl w:ilvl="7" w:tplc="FFFFFFFF" w:tentative="1">
+      <w:start w:val="1"/>
+      <w:numFmt w:val="lowerLetter"/>
+      <w:lvlText w:val="%8."/>
+      <w:lvlJc w:val="left"/>
+      <w:pPr>
+        <w:ind w:left="5760" w:hanging="360"/>
+      </w:pPr>
+    </w:lvl>
+    <w:lvl w:ilvl="8" w:tplc="FFFFFFFF" w:tentative="1">
+      <w:start w:val="1"/>
+      <w:numFmt w:val="lowerRoman"/>
+      <w:lvlText w:val="%9."/>
+      <w:lvlJc w:val="right"/>
+      <w:pPr>
+        <w:ind w:left="6480" w:hanging="180"/>
+      </w:pPr>
+    </w:lvl>
+  </w:abstractNum>
+  <w:abstractNum w:abstractNumId="1" w15:restartNumberingAfterBreak="0">
     <w:nsid w:val="24643E7D"/>
     <w:multiLevelType w:val="hybridMultilevel"/>
     <w:tmpl w:val="7AB60678"/>
@@ -9105,7 +9485,7 @@
       </w:pPr>
     </w:lvl>
   </w:abstractNum>
-  <w:abstractNum w:abstractNumId="1" w15:restartNumberingAfterBreak="0">
+  <w:abstractNum w:abstractNumId="2" w15:restartNumberingAfterBreak="0">
     <w:nsid w:val="2BFA642C"/>
     <w:multiLevelType w:val="hybridMultilevel"/>
     <w:tmpl w:val="24206BA0"/>
@@ -9194,7 +9574,7 @@
       </w:pPr>
     </w:lvl>
   </w:abstractNum>
-  <w:abstractNum w:abstractNumId="2" w15:restartNumberingAfterBreak="0">
+  <w:abstractNum w:abstractNumId="3" w15:restartNumberingAfterBreak="0">
     <w:nsid w:val="35AB1237"/>
     <w:multiLevelType w:val="hybridMultilevel"/>
     <w:tmpl w:val="A37661C8"/>
@@ -9283,7 +9663,7 @@
       </w:pPr>
     </w:lvl>
   </w:abstractNum>
-  <w:abstractNum w:abstractNumId="3" w15:restartNumberingAfterBreak="0">
+  <w:abstractNum w:abstractNumId="4" w15:restartNumberingAfterBreak="0">
     <w:nsid w:val="40820D06"/>
     <w:multiLevelType w:val="hybridMultilevel"/>
     <w:tmpl w:val="358CC162"/>
@@ -9372,7 +9752,7 @@
       </w:pPr>
     </w:lvl>
   </w:abstractNum>
-  <w:abstractNum w:abstractNumId="4" w15:restartNumberingAfterBreak="0">
+  <w:abstractNum w:abstractNumId="5" w15:restartNumberingAfterBreak="0">
     <w:nsid w:val="49D2505A"/>
     <w:multiLevelType w:val="hybridMultilevel"/>
     <w:tmpl w:val="3092E05A"/>
@@ -9461,7 +9841,7 @@
       </w:pPr>
     </w:lvl>
   </w:abstractNum>
-  <w:abstractNum w:abstractNumId="5" w15:restartNumberingAfterBreak="0">
+  <w:abstractNum w:abstractNumId="6" w15:restartNumberingAfterBreak="0">
     <w:nsid w:val="4E2F1A39"/>
     <w:multiLevelType w:val="hybridMultilevel"/>
     <w:tmpl w:val="060C5FDC"/>
@@ -9550,7 +9930,7 @@
       </w:pPr>
     </w:lvl>
   </w:abstractNum>
-  <w:abstractNum w:abstractNumId="6" w15:restartNumberingAfterBreak="0">
+  <w:abstractNum w:abstractNumId="7" w15:restartNumberingAfterBreak="0">
     <w:nsid w:val="53AC3885"/>
     <w:multiLevelType w:val="hybridMultilevel"/>
     <w:tmpl w:val="117AB286"/>
@@ -9663,7 +10043,7 @@
       </w:rPr>
     </w:lvl>
   </w:abstractNum>
-  <w:abstractNum w:abstractNumId="7" w15:restartNumberingAfterBreak="0">
+  <w:abstractNum w:abstractNumId="8" w15:restartNumberingAfterBreak="0">
     <w:nsid w:val="62DC4B6F"/>
     <w:multiLevelType w:val="hybridMultilevel"/>
     <w:tmpl w:val="60925136"/>
@@ -9752,10 +10132,10 @@
       </w:pPr>
     </w:lvl>
   </w:abstractNum>
-  <w:abstractNum w:abstractNumId="8" w15:restartNumberingAfterBreak="0">
-    <w:nsid w:val="734164F5"/>
+  <w:abstractNum w:abstractNumId="9" w15:restartNumberingAfterBreak="0">
+    <w:nsid w:val="6B225705"/>
     <w:multiLevelType w:val="hybridMultilevel"/>
-    <w:tmpl w:val="7398FF68"/>
+    <w:tmpl w:val="B2CA95AE"/>
     <w:lvl w:ilvl="0" w:tplc="04090011">
       <w:start w:val="1"/>
       <w:numFmt w:val="decimal"/>
@@ -9841,31 +10221,126 @@
       </w:pPr>
     </w:lvl>
   </w:abstractNum>
+  <w:abstractNum w:abstractNumId="10" w15:restartNumberingAfterBreak="0">
+    <w:nsid w:val="734164F5"/>
+    <w:multiLevelType w:val="hybridMultilevel"/>
+    <w:tmpl w:val="7398FF68"/>
+    <w:lvl w:ilvl="0" w:tplc="04090011">
+      <w:start w:val="1"/>
+      <w:numFmt w:val="decimal"/>
+      <w:lvlText w:val="%1)"/>
+      <w:lvlJc w:val="left"/>
+      <w:pPr>
+        <w:ind w:left="720" w:hanging="360"/>
+      </w:pPr>
+      <w:rPr>
+        <w:rFonts w:hint="default"/>
+      </w:rPr>
+    </w:lvl>
+    <w:lvl w:ilvl="1" w:tplc="04090019" w:tentative="1">
+      <w:start w:val="1"/>
+      <w:numFmt w:val="lowerLetter"/>
+      <w:lvlText w:val="%2."/>
+      <w:lvlJc w:val="left"/>
+      <w:pPr>
+        <w:ind w:left="1440" w:hanging="360"/>
+      </w:pPr>
+    </w:lvl>
+    <w:lvl w:ilvl="2" w:tplc="0409001B" w:tentative="1">
+      <w:start w:val="1"/>
+      <w:numFmt w:val="lowerRoman"/>
+      <w:lvlText w:val="%3."/>
+      <w:lvlJc w:val="right"/>
+      <w:pPr>
+        <w:ind w:left="2160" w:hanging="180"/>
+      </w:pPr>
+    </w:lvl>
+    <w:lvl w:ilvl="3" w:tplc="0409000F" w:tentative="1">
+      <w:start w:val="1"/>
+      <w:numFmt w:val="decimal"/>
+      <w:lvlText w:val="%4."/>
+      <w:lvlJc w:val="left"/>
+      <w:pPr>
+        <w:ind w:left="2880" w:hanging="360"/>
+      </w:pPr>
+    </w:lvl>
+    <w:lvl w:ilvl="4" w:tplc="04090019" w:tentative="1">
+      <w:start w:val="1"/>
+      <w:numFmt w:val="lowerLetter"/>
+      <w:lvlText w:val="%5."/>
+      <w:lvlJc w:val="left"/>
+      <w:pPr>
+        <w:ind w:left="3600" w:hanging="360"/>
+      </w:pPr>
+    </w:lvl>
+    <w:lvl w:ilvl="5" w:tplc="0409001B" w:tentative="1">
+      <w:start w:val="1"/>
+      <w:numFmt w:val="lowerRoman"/>
+      <w:lvlText w:val="%6."/>
+      <w:lvlJc w:val="right"/>
+      <w:pPr>
+        <w:ind w:left="4320" w:hanging="180"/>
+      </w:pPr>
+    </w:lvl>
+    <w:lvl w:ilvl="6" w:tplc="0409000F" w:tentative="1">
+      <w:start w:val="1"/>
+      <w:numFmt w:val="decimal"/>
+      <w:lvlText w:val="%7."/>
+      <w:lvlJc w:val="left"/>
+      <w:pPr>
+        <w:ind w:left="5040" w:hanging="360"/>
+      </w:pPr>
+    </w:lvl>
+    <w:lvl w:ilvl="7" w:tplc="04090019" w:tentative="1">
+      <w:start w:val="1"/>
+      <w:numFmt w:val="lowerLetter"/>
+      <w:lvlText w:val="%8."/>
+      <w:lvlJc w:val="left"/>
+      <w:pPr>
+        <w:ind w:left="5760" w:hanging="360"/>
+      </w:pPr>
+    </w:lvl>
+    <w:lvl w:ilvl="8" w:tplc="0409001B" w:tentative="1">
+      <w:start w:val="1"/>
+      <w:numFmt w:val="lowerRoman"/>
+      <w:lvlText w:val="%9."/>
+      <w:lvlJc w:val="right"/>
+      <w:pPr>
+        <w:ind w:left="6480" w:hanging="180"/>
+      </w:pPr>
+    </w:lvl>
+  </w:abstractNum>
   <w:num w:numId="1" w16cid:durableId="233592972">
+    <w:abstractNumId w:val="7"/>
+  </w:num>
+  <w:num w:numId="2" w16cid:durableId="1348365614">
+    <w:abstractNumId w:val="10"/>
+  </w:num>
+  <w:num w:numId="3" w16cid:durableId="1533877663">
+    <w:abstractNumId w:val="2"/>
+  </w:num>
+  <w:num w:numId="4" w16cid:durableId="98457596">
+    <w:abstractNumId w:val="4"/>
+  </w:num>
+  <w:num w:numId="5" w16cid:durableId="597180493">
     <w:abstractNumId w:val="6"/>
   </w:num>
-  <w:num w:numId="2" w16cid:durableId="1348365614">
+  <w:num w:numId="6" w16cid:durableId="1727559541">
+    <w:abstractNumId w:val="5"/>
+  </w:num>
+  <w:num w:numId="7" w16cid:durableId="1775317990">
     <w:abstractNumId w:val="8"/>
   </w:num>
-  <w:num w:numId="3" w16cid:durableId="1533877663">
+  <w:num w:numId="8" w16cid:durableId="650528320">
+    <w:abstractNumId w:val="3"/>
+  </w:num>
+  <w:num w:numId="9" w16cid:durableId="1075712315">
     <w:abstractNumId w:val="1"/>
   </w:num>
-  <w:num w:numId="4" w16cid:durableId="98457596">
-    <w:abstractNumId w:val="3"/>
+  <w:num w:numId="10" w16cid:durableId="1354455511">
+    <w:abstractNumId w:val="9"/>
   </w:num>
-  <w:num w:numId="5" w16cid:durableId="597180493">
-    <w:abstractNumId w:val="5"/>
-  </w:num>
-  <w:num w:numId="6" w16cid:durableId="1727559541">
-    <w:abstractNumId w:val="4"/>
-  </w:num>
-  <w:num w:numId="7" w16cid:durableId="1775317990">
-    <w:abstractNumId w:val="7"/>
-  </w:num>
-  <w:num w:numId="8" w16cid:durableId="650528320">
-    <w:abstractNumId w:val="2"/>
-  </w:num>
-  <w:num w:numId="9" w16cid:durableId="1075712315">
+  <w:num w:numId="11" w16cid:durableId="2000108445">
     <w:abstractNumId w:val="0"/>
   </w:num>
 </w:numbering>

</xml_diff>

<commit_message>
Docs: Improve autoflight guide formatting
</commit_message>
<xml_diff>
--- a/Docs/Autoflight_System.docx
+++ b/Docs/Autoflight_System.docx
@@ -187,7 +187,7 @@
           <w:r>
             <w:fldChar w:fldCharType="separate"/>
           </w:r>
-          <w:hyperlink w:anchor="_Toc152074117" w:history="1">
+          <w:hyperlink w:anchor="_Toc152627342" w:history="1">
             <w:r>
               <w:rPr>
                 <w:rStyle w:val="Hyperlink"/>
@@ -214,7 +214,7 @@
                 <w:noProof/>
                 <w:webHidden/>
               </w:rPr>
-              <w:instrText xml:space="preserve"> PAGEREF _Toc152074117 \h </w:instrText>
+              <w:instrText xml:space="preserve"> PAGEREF _Toc152627342 \h </w:instrText>
             </w:r>
             <w:r>
               <w:rPr>
@@ -256,7 +256,7 @@
               <w:noProof/>
             </w:rPr>
           </w:pPr>
-          <w:hyperlink w:anchor="_Toc152074118" w:history="1">
+          <w:hyperlink w:anchor="_Toc152627343" w:history="1">
             <w:r>
               <w:rPr>
                 <w:rStyle w:val="Hyperlink"/>
@@ -283,7 +283,7 @@
                 <w:noProof/>
                 <w:webHidden/>
               </w:rPr>
-              <w:instrText xml:space="preserve"> PAGEREF _Toc152074118 \h </w:instrText>
+              <w:instrText xml:space="preserve"> PAGEREF _Toc152627343 \h </w:instrText>
             </w:r>
             <w:r>
               <w:rPr>
@@ -325,7 +325,7 @@
               <w:noProof/>
             </w:rPr>
           </w:pPr>
-          <w:hyperlink w:anchor="_Toc152074119" w:history="1">
+          <w:hyperlink w:anchor="_Toc152627344" w:history="1">
             <w:r>
               <w:rPr>
                 <w:rStyle w:val="Hyperlink"/>
@@ -352,7 +352,7 @@
                 <w:noProof/>
                 <w:webHidden/>
               </w:rPr>
-              <w:instrText xml:space="preserve"> PAGEREF _Toc152074119 \h </w:instrText>
+              <w:instrText xml:space="preserve"> PAGEREF _Toc152627344 \h </w:instrText>
             </w:r>
             <w:r>
               <w:rPr>
@@ -394,7 +394,7 @@
               <w:noProof/>
             </w:rPr>
           </w:pPr>
-          <w:hyperlink w:anchor="_Toc152074120" w:history="1">
+          <w:hyperlink w:anchor="_Toc152627345" w:history="1">
             <w:r>
               <w:rPr>
                 <w:rStyle w:val="Hyperlink"/>
@@ -421,7 +421,7 @@
                 <w:noProof/>
                 <w:webHidden/>
               </w:rPr>
-              <w:instrText xml:space="preserve"> PAGEREF _Toc152074120 \h </w:instrText>
+              <w:instrText xml:space="preserve"> PAGEREF _Toc152627345 \h </w:instrText>
             </w:r>
             <w:r>
               <w:rPr>
@@ -463,7 +463,7 @@
               <w:noProof/>
             </w:rPr>
           </w:pPr>
-          <w:hyperlink w:anchor="_Toc152074121" w:history="1">
+          <w:hyperlink w:anchor="_Toc152627346" w:history="1">
             <w:r>
               <w:rPr>
                 <w:rStyle w:val="Hyperlink"/>
@@ -490,7 +490,7 @@
                 <w:noProof/>
                 <w:webHidden/>
               </w:rPr>
-              <w:instrText xml:space="preserve"> PAGEREF _Toc152074121 \h </w:instrText>
+              <w:instrText xml:space="preserve"> PAGEREF _Toc152627346 \h </w:instrText>
             </w:r>
             <w:r>
               <w:rPr>
@@ -532,7 +532,7 @@
               <w:noProof/>
             </w:rPr>
           </w:pPr>
-          <w:hyperlink w:anchor="_Toc152074122" w:history="1">
+          <w:hyperlink w:anchor="_Toc152627347" w:history="1">
             <w:r>
               <w:rPr>
                 <w:rStyle w:val="Hyperlink"/>
@@ -559,7 +559,7 @@
                 <w:noProof/>
                 <w:webHidden/>
               </w:rPr>
-              <w:instrText xml:space="preserve"> PAGEREF _Toc152074122 \h </w:instrText>
+              <w:instrText xml:space="preserve"> PAGEREF _Toc152627347 \h </w:instrText>
             </w:r>
             <w:r>
               <w:rPr>
@@ -601,7 +601,7 @@
               <w:noProof/>
             </w:rPr>
           </w:pPr>
-          <w:hyperlink w:anchor="_Toc152074123" w:history="1">
+          <w:hyperlink w:anchor="_Toc152627348" w:history="1">
             <w:r>
               <w:rPr>
                 <w:rStyle w:val="Hyperlink"/>
@@ -628,7 +628,7 @@
                 <w:noProof/>
                 <w:webHidden/>
               </w:rPr>
-              <w:instrText xml:space="preserve"> PAGEREF _Toc152074123 \h </w:instrText>
+              <w:instrText xml:space="preserve"> PAGEREF _Toc152627348 \h </w:instrText>
             </w:r>
             <w:r>
               <w:rPr>
@@ -670,7 +670,7 @@
               <w:noProof/>
             </w:rPr>
           </w:pPr>
-          <w:hyperlink w:anchor="_Toc152074124" w:history="1">
+          <w:hyperlink w:anchor="_Toc152627349" w:history="1">
             <w:r>
               <w:rPr>
                 <w:rStyle w:val="Hyperlink"/>
@@ -697,7 +697,7 @@
                 <w:noProof/>
                 <w:webHidden/>
               </w:rPr>
-              <w:instrText xml:space="preserve"> PAGEREF _Toc152074124 \h </w:instrText>
+              <w:instrText xml:space="preserve"> PAGEREF _Toc152627349 \h </w:instrText>
             </w:r>
             <w:r>
               <w:rPr>
@@ -739,7 +739,7 @@
               <w:noProof/>
             </w:rPr>
           </w:pPr>
-          <w:hyperlink w:anchor="_Toc152074125" w:history="1">
+          <w:hyperlink w:anchor="_Toc152627350" w:history="1">
             <w:r>
               <w:rPr>
                 <w:rStyle w:val="Hyperlink"/>
@@ -766,7 +766,7 @@
                 <w:noProof/>
                 <w:webHidden/>
               </w:rPr>
-              <w:instrText xml:space="preserve"> PAGEREF _Toc152074125 \h </w:instrText>
+              <w:instrText xml:space="preserve"> PAGEREF _Toc152627350 \h </w:instrText>
             </w:r>
             <w:r>
               <w:rPr>
@@ -808,7 +808,7 @@
               <w:noProof/>
             </w:rPr>
           </w:pPr>
-          <w:hyperlink w:anchor="_Toc152074126" w:history="1">
+          <w:hyperlink w:anchor="_Toc152627351" w:history="1">
             <w:r>
               <w:rPr>
                 <w:rStyle w:val="Hyperlink"/>
@@ -835,7 +835,7 @@
                 <w:noProof/>
                 <w:webHidden/>
               </w:rPr>
-              <w:instrText xml:space="preserve"> PAGEREF _Toc152074126 \h </w:instrText>
+              <w:instrText xml:space="preserve"> PAGEREF _Toc152627351 \h </w:instrText>
             </w:r>
             <w:r>
               <w:rPr>
@@ -877,7 +877,7 @@
               <w:noProof/>
             </w:rPr>
           </w:pPr>
-          <w:hyperlink w:anchor="_Toc152074127" w:history="1">
+          <w:hyperlink w:anchor="_Toc152627352" w:history="1">
             <w:r>
               <w:rPr>
                 <w:rStyle w:val="Hyperlink"/>
@@ -904,7 +904,7 @@
                 <w:noProof/>
                 <w:webHidden/>
               </w:rPr>
-              <w:instrText xml:space="preserve"> PAGEREF _Toc152074127 \h </w:instrText>
+              <w:instrText xml:space="preserve"> PAGEREF _Toc152627352 \h </w:instrText>
             </w:r>
             <w:r>
               <w:rPr>
@@ -946,7 +946,7 @@
               <w:noProof/>
             </w:rPr>
           </w:pPr>
-          <w:hyperlink w:anchor="_Toc152074128" w:history="1">
+          <w:hyperlink w:anchor="_Toc152627353" w:history="1">
             <w:r>
               <w:rPr>
                 <w:rStyle w:val="Hyperlink"/>
@@ -973,7 +973,7 @@
                 <w:noProof/>
                 <w:webHidden/>
               </w:rPr>
-              <w:instrText xml:space="preserve"> PAGEREF _Toc152074128 \h </w:instrText>
+              <w:instrText xml:space="preserve"> PAGEREF _Toc152627353 \h </w:instrText>
             </w:r>
             <w:r>
               <w:rPr>
@@ -1015,7 +1015,7 @@
               <w:noProof/>
             </w:rPr>
           </w:pPr>
-          <w:hyperlink w:anchor="_Toc152074129" w:history="1">
+          <w:hyperlink w:anchor="_Toc152627354" w:history="1">
             <w:r>
               <w:rPr>
                 <w:rStyle w:val="Hyperlink"/>
@@ -1042,7 +1042,7 @@
                 <w:noProof/>
                 <w:webHidden/>
               </w:rPr>
-              <w:instrText xml:space="preserve"> PAGEREF _Toc152074129 \h </w:instrText>
+              <w:instrText xml:space="preserve"> PAGEREF _Toc152627354 \h </w:instrText>
             </w:r>
             <w:r>
               <w:rPr>
@@ -1084,7 +1084,7 @@
               <w:noProof/>
             </w:rPr>
           </w:pPr>
-          <w:hyperlink w:anchor="_Toc152074130" w:history="1">
+          <w:hyperlink w:anchor="_Toc152627355" w:history="1">
             <w:r>
               <w:rPr>
                 <w:rStyle w:val="Hyperlink"/>
@@ -1111,7 +1111,7 @@
                 <w:noProof/>
                 <w:webHidden/>
               </w:rPr>
-              <w:instrText xml:space="preserve"> PAGEREF _Toc152074130 \h </w:instrText>
+              <w:instrText xml:space="preserve"> PAGEREF _Toc152627355 \h </w:instrText>
             </w:r>
             <w:r>
               <w:rPr>
@@ -1153,7 +1153,7 @@
               <w:noProof/>
             </w:rPr>
           </w:pPr>
-          <w:hyperlink w:anchor="_Toc152074131" w:history="1">
+          <w:hyperlink w:anchor="_Toc152627356" w:history="1">
             <w:r>
               <w:rPr>
                 <w:rStyle w:val="Hyperlink"/>
@@ -1180,7 +1180,7 @@
                 <w:noProof/>
                 <w:webHidden/>
               </w:rPr>
-              <w:instrText xml:space="preserve"> PAGEREF _Toc152074131 \h </w:instrText>
+              <w:instrText xml:space="preserve"> PAGEREF _Toc152627356 \h </w:instrText>
             </w:r>
             <w:r>
               <w:rPr>
@@ -1222,7 +1222,7 @@
               <w:noProof/>
             </w:rPr>
           </w:pPr>
-          <w:hyperlink w:anchor="_Toc152074132" w:history="1">
+          <w:hyperlink w:anchor="_Toc152627357" w:history="1">
             <w:r>
               <w:rPr>
                 <w:rStyle w:val="Hyperlink"/>
@@ -1249,7 +1249,7 @@
                 <w:noProof/>
                 <w:webHidden/>
               </w:rPr>
-              <w:instrText xml:space="preserve"> PAGEREF _Toc152074132 \h </w:instrText>
+              <w:instrText xml:space="preserve"> PAGEREF _Toc152627357 \h </w:instrText>
             </w:r>
             <w:r>
               <w:rPr>
@@ -1291,7 +1291,7 @@
               <w:noProof/>
             </w:rPr>
           </w:pPr>
-          <w:hyperlink w:anchor="_Toc152074133" w:history="1">
+          <w:hyperlink w:anchor="_Toc152627358" w:history="1">
             <w:r>
               <w:rPr>
                 <w:rStyle w:val="Hyperlink"/>
@@ -1318,7 +1318,7 @@
                 <w:noProof/>
                 <w:webHidden/>
               </w:rPr>
-              <w:instrText xml:space="preserve"> PAGEREF _Toc152074133 \h </w:instrText>
+              <w:instrText xml:space="preserve"> PAGEREF _Toc152627358 \h </w:instrText>
             </w:r>
             <w:r>
               <w:rPr>
@@ -1360,7 +1360,7 @@
               <w:noProof/>
             </w:rPr>
           </w:pPr>
-          <w:hyperlink w:anchor="_Toc152074134" w:history="1">
+          <w:hyperlink w:anchor="_Toc152627359" w:history="1">
             <w:r>
               <w:rPr>
                 <w:rStyle w:val="Hyperlink"/>
@@ -1387,7 +1387,7 @@
                 <w:noProof/>
                 <w:webHidden/>
               </w:rPr>
-              <w:instrText xml:space="preserve"> PAGEREF _Toc152074134 \h </w:instrText>
+              <w:instrText xml:space="preserve"> PAGEREF _Toc152627359 \h </w:instrText>
             </w:r>
             <w:r>
               <w:rPr>
@@ -1429,7 +1429,7 @@
               <w:noProof/>
             </w:rPr>
           </w:pPr>
-          <w:hyperlink w:anchor="_Toc152074135" w:history="1">
+          <w:hyperlink w:anchor="_Toc152627360" w:history="1">
             <w:r>
               <w:rPr>
                 <w:rStyle w:val="Hyperlink"/>
@@ -1456,7 +1456,7 @@
                 <w:noProof/>
                 <w:webHidden/>
               </w:rPr>
-              <w:instrText xml:space="preserve"> PAGEREF _Toc152074135 \h </w:instrText>
+              <w:instrText xml:space="preserve"> PAGEREF _Toc152627360 \h </w:instrText>
             </w:r>
             <w:r>
               <w:rPr>
@@ -1498,7 +1498,7 @@
               <w:noProof/>
             </w:rPr>
           </w:pPr>
-          <w:hyperlink w:anchor="_Toc152074136" w:history="1">
+          <w:hyperlink w:anchor="_Toc152627361" w:history="1">
             <w:r>
               <w:rPr>
                 <w:rStyle w:val="Hyperlink"/>
@@ -1525,7 +1525,7 @@
                 <w:noProof/>
                 <w:webHidden/>
               </w:rPr>
-              <w:instrText xml:space="preserve"> PAGEREF _Toc152074136 \h </w:instrText>
+              <w:instrText xml:space="preserve"> PAGEREF _Toc152627361 \h </w:instrText>
             </w:r>
             <w:r>
               <w:rPr>
@@ -1567,7 +1567,7 @@
               <w:noProof/>
             </w:rPr>
           </w:pPr>
-          <w:hyperlink w:anchor="_Toc152074137" w:history="1">
+          <w:hyperlink w:anchor="_Toc152627362" w:history="1">
             <w:r>
               <w:rPr>
                 <w:rStyle w:val="Hyperlink"/>
@@ -1594,7 +1594,7 @@
                 <w:noProof/>
                 <w:webHidden/>
               </w:rPr>
-              <w:instrText xml:space="preserve"> PAGEREF _Toc152074137 \h </w:instrText>
+              <w:instrText xml:space="preserve"> PAGEREF _Toc152627362 \h </w:instrText>
             </w:r>
             <w:r>
               <w:rPr>
@@ -1642,7 +1642,7 @@
       <w:pPr>
         <w:pStyle w:val="Heading1"/>
       </w:pPr>
-      <w:bookmarkStart w:id="2" w:name="_Toc152074117"/>
+      <w:bookmarkStart w:id="2" w:name="_Toc152627342"/>
       <w:r>
         <w:lastRenderedPageBreak/>
         <w:t>Introduction</w:t>
@@ -1717,11 +1717,12 @@
         <w:t>.</w:t>
       </w:r>
     </w:p>
+    <w:p/>
     <w:p>
       <w:pPr>
         <w:pStyle w:val="Heading1"/>
       </w:pPr>
-      <w:bookmarkStart w:id="3" w:name="_Toc152074118"/>
+      <w:bookmarkStart w:id="3" w:name="_Toc152627343"/>
       <w:r>
         <w:t>Flight Mode Annunciator</w:t>
       </w:r>
@@ -2702,7 +2703,7 @@
       <w:pPr>
         <w:pStyle w:val="Heading2"/>
       </w:pPr>
-      <w:bookmarkStart w:id="4" w:name="_Toc152074119"/>
+      <w:bookmarkStart w:id="4" w:name="_Toc152627344"/>
       <w:r>
         <w:t>Status Box</w:t>
       </w:r>
@@ -2948,7 +2949,7 @@
       <w:pPr>
         <w:pStyle w:val="Heading1"/>
       </w:pPr>
-      <w:bookmarkStart w:id="5" w:name="_Toc152074120"/>
+      <w:bookmarkStart w:id="5" w:name="_Toc152627345"/>
       <w:proofErr w:type="spellStart"/>
       <w:r>
         <w:t>Autoflight</w:t>
@@ -2963,7 +2964,7 @@
       <w:pPr>
         <w:pStyle w:val="Heading2"/>
       </w:pPr>
-      <w:bookmarkStart w:id="6" w:name="_Toc152074121"/>
+      <w:bookmarkStart w:id="6" w:name="_Toc152627346"/>
       <w:r>
         <w:t>Speed Mode</w:t>
       </w:r>
@@ -3079,7 +3080,7 @@
       <w:pPr>
         <w:pStyle w:val="Heading2"/>
       </w:pPr>
-      <w:bookmarkStart w:id="7" w:name="_Toc152074122"/>
+      <w:bookmarkStart w:id="7" w:name="_Toc152627347"/>
       <w:r>
         <w:t>Lateral Modes</w:t>
       </w:r>
@@ -3255,7 +3256,7 @@
       <w:pPr>
         <w:pStyle w:val="Heading2"/>
       </w:pPr>
-      <w:bookmarkStart w:id="8" w:name="_Toc152074123"/>
+      <w:bookmarkStart w:id="8" w:name="_Toc152627348"/>
       <w:r>
         <w:t>Vertical Modes</w:t>
       </w:r>
@@ -3642,7 +3643,7 @@
       <w:pPr>
         <w:pStyle w:val="Heading2"/>
       </w:pPr>
-      <w:bookmarkStart w:id="9" w:name="_Toc152074124"/>
+      <w:bookmarkStart w:id="9" w:name="_Toc152627349"/>
       <w:r>
         <w:t>Land Modes</w:t>
       </w:r>
@@ -3763,7 +3764,7 @@
       <w:pPr>
         <w:pStyle w:val="Heading2"/>
       </w:pPr>
-      <w:bookmarkStart w:id="10" w:name="_Toc152074125"/>
+      <w:bookmarkStart w:id="10" w:name="_Toc152627350"/>
       <w:r>
         <w:lastRenderedPageBreak/>
         <w:t>Armed Modes</w:t>
@@ -3901,7 +3902,7 @@
       <w:pPr>
         <w:pStyle w:val="Heading1"/>
       </w:pPr>
-      <w:bookmarkStart w:id="11" w:name="_Toc152074126"/>
+      <w:bookmarkStart w:id="11" w:name="_Toc152627351"/>
       <w:r>
         <w:t>Controls</w:t>
       </w:r>
@@ -3911,7 +3912,7 @@
       <w:pPr>
         <w:pStyle w:val="Heading2"/>
       </w:pPr>
-      <w:bookmarkStart w:id="12" w:name="_Toc152074127"/>
+      <w:bookmarkStart w:id="12" w:name="_Toc152627352"/>
       <w:r>
         <w:t>Flight Control Panel</w:t>
       </w:r>
@@ -7151,11 +7152,11 @@
       </w:r>
     </w:p>
     <w:p/>
+    <w:bookmarkStart w:id="13" w:name="_Toc152627353"/>
     <w:p>
       <w:pPr>
         <w:pStyle w:val="Heading2"/>
       </w:pPr>
-      <w:bookmarkStart w:id="13" w:name="_Toc152074128"/>
       <w:r>
         <w:rPr>
           <w:noProof/>
@@ -8367,7 +8368,7 @@
       <w:pPr>
         <w:pStyle w:val="Heading1"/>
       </w:pPr>
-      <w:bookmarkStart w:id="14" w:name="_Toc152074129"/>
+      <w:bookmarkStart w:id="14" w:name="_Toc152627354"/>
       <w:r>
         <w:t>Procedures</w:t>
       </w:r>
@@ -8377,7 +8378,7 @@
       <w:pPr>
         <w:pStyle w:val="Heading2"/>
       </w:pPr>
-      <w:bookmarkStart w:id="15" w:name="_Toc152074130"/>
+      <w:bookmarkStart w:id="15" w:name="_Toc152627355"/>
       <w:r>
         <w:t>Takeoff and Climb</w:t>
       </w:r>
@@ -8777,7 +8778,7 @@
       <w:pPr>
         <w:pStyle w:val="Heading2"/>
       </w:pPr>
-      <w:bookmarkStart w:id="16" w:name="_Toc152074131"/>
+      <w:bookmarkStart w:id="16" w:name="_Toc152627356"/>
       <w:r>
         <w:t>Engaging the AP</w:t>
       </w:r>
@@ -8816,7 +8817,7 @@
       <w:pPr>
         <w:pStyle w:val="Heading2"/>
       </w:pPr>
-      <w:bookmarkStart w:id="17" w:name="_Toc152074132"/>
+      <w:bookmarkStart w:id="17" w:name="_Toc152627357"/>
       <w:r>
         <w:lastRenderedPageBreak/>
         <w:t>Disengaging the AP or ATS</w:t>
@@ -8870,7 +8871,7 @@
       <w:pPr>
         <w:pStyle w:val="Heading2"/>
       </w:pPr>
-      <w:bookmarkStart w:id="18" w:name="_Toc152074133"/>
+      <w:bookmarkStart w:id="18" w:name="_Toc152627358"/>
       <w:r>
         <w:t>Setting a New Speed or Heading</w:t>
       </w:r>
@@ -8905,7 +8906,7 @@
       <w:pPr>
         <w:pStyle w:val="Heading2"/>
       </w:pPr>
-      <w:bookmarkStart w:id="19" w:name="_Toc152074134"/>
+      <w:bookmarkStart w:id="19" w:name="_Toc152627359"/>
       <w:r>
         <w:t>Climbing or Descending to a New Altitude</w:t>
       </w:r>
@@ -8964,7 +8965,7 @@
       <w:pPr>
         <w:pStyle w:val="Heading2"/>
       </w:pPr>
-      <w:bookmarkStart w:id="20" w:name="_Toc152074135"/>
+      <w:bookmarkStart w:id="20" w:name="_Toc152627360"/>
       <w:r>
         <w:t>Performing an ILS Approach</w:t>
       </w:r>
@@ -9101,7 +9102,7 @@
       <w:pPr>
         <w:pStyle w:val="Heading2"/>
       </w:pPr>
-      <w:bookmarkStart w:id="21" w:name="_Toc152074136"/>
+      <w:bookmarkStart w:id="21" w:name="_Toc152627361"/>
       <w:r>
         <w:t>Tracking an ILS Localizer</w:t>
       </w:r>
@@ -9128,10 +9129,7 @@
         </w:numPr>
       </w:pPr>
       <w:r>
-        <w:t>When on an intercept course (30 degrees or less recommended),</w:t>
-      </w:r>
-      <w:r>
-        <w:t xml:space="preserve"> select *LOC ONLY option in the MCDU NAV RAD page.</w:t>
+        <w:t>When on an intercept course (30 degrees or less recommended), select *LOC ONLY option in the MCDU NAV RAD page.</w:t>
       </w:r>
     </w:p>
     <w:p>
@@ -9151,12 +9149,9 @@
       <w:pPr>
         <w:pStyle w:val="Heading2"/>
       </w:pPr>
-      <w:bookmarkStart w:id="22" w:name="_Toc152074137"/>
-      <w:r>
-        <w:t xml:space="preserve">Tracking </w:t>
-      </w:r>
-      <w:r>
-        <w:t>a VOR Radial</w:t>
+      <w:bookmarkStart w:id="22" w:name="_Toc152627362"/>
+      <w:r>
+        <w:t>Tracking a VOR Radial</w:t>
       </w:r>
       <w:bookmarkEnd w:id="22"/>
     </w:p>
@@ -9169,13 +9164,7 @@
         </w:numPr>
       </w:pPr>
       <w:r>
-        <w:t xml:space="preserve">Set frequency and course into </w:t>
-      </w:r>
-      <w:r>
-        <w:t xml:space="preserve">either VOR </w:t>
-      </w:r>
-      <w:r>
-        <w:t>radio using the MCDU NAV RAD page.</w:t>
+        <w:t>Set frequency and course into either VOR radio using the MCDU NAV RAD page.</w:t>
       </w:r>
     </w:p>
     <w:p>
@@ -9187,19 +9176,7 @@
         </w:numPr>
       </w:pPr>
       <w:r>
-        <w:t>When on an intercept course (30 degrees or less recommended), select *</w:t>
-      </w:r>
-      <w:r>
-        <w:t>VOR</w:t>
-      </w:r>
-      <w:r>
-        <w:t xml:space="preserve"> </w:t>
-      </w:r>
-      <w:r>
-        <w:t>ARM</w:t>
-      </w:r>
-      <w:r>
-        <w:t xml:space="preserve"> option in the MCDU NAV RAD page.</w:t>
+        <w:t>When on an intercept course (30 degrees or less recommended), select *VOR ARM option in the MCDU NAV RAD page.</w:t>
       </w:r>
     </w:p>
     <w:p>
@@ -9211,13 +9188,7 @@
         </w:numPr>
       </w:pPr>
       <w:r>
-        <w:t xml:space="preserve">Ensure </w:t>
-      </w:r>
-      <w:r>
-        <w:t>VOR</w:t>
-      </w:r>
-      <w:r>
-        <w:t xml:space="preserve"> ARMED is displayed in the lateral mode of the FMA.</w:t>
+        <w:t>Ensure VOR ARMED is displayed in the lateral mode of the FMA.</w:t>
       </w:r>
     </w:p>
     <w:p/>

</xml_diff>